<commit_message>
uploaded older file accidentally xd
</commit_message>
<xml_diff>
--- a/Group 2-Project Document.docx
+++ b/Group 2-Project Document.docx
@@ -860,10 +860,61 @@
         </w:rPr>
         <w:t xml:space="preserve">Nolan - Website user account has been created and weekly quiz has been tested. 7/9</w:t>
       </w:r>
-      <w:r>
-        <w:rPr>
-          <w:rtl w:val="0"/>
-        </w:rPr>
+    </w:p>
+    <w:p>
+      <w:pPr>
+        <w:spacing w:line="480" w:lineRule="auto"/>
+        <w:rPr>
+          <w:rFonts w:ascii="Times New Roman" w:cs="Times New Roman" w:eastAsia="Times New Roman" w:hAnsi="Times New Roman"/>
+          <w:sz w:val="24"/>
+          <w:szCs w:val="24"/>
+        </w:rPr>
+      </w:pPr>
+      <w:r>
+        <w:rPr>
+          <w:rtl w:val="0"/>
+        </w:rPr>
+      </w:r>
+    </w:p>
+    <w:p>
+      <w:pPr>
+        <w:spacing w:line="480" w:lineRule="auto"/>
+        <w:jc w:val="center"/>
+        <w:rPr>
+          <w:rFonts w:ascii="Times New Roman" w:cs="Times New Roman" w:eastAsia="Times New Roman" w:hAnsi="Times New Roman"/>
+          <w:sz w:val="24"/>
+          <w:szCs w:val="24"/>
+          <w:u w:val="single"/>
+        </w:rPr>
+      </w:pPr>
+      <w:r>
+        <w:rPr>
+          <w:rFonts w:ascii="Times New Roman" w:cs="Times New Roman" w:eastAsia="Times New Roman" w:hAnsi="Times New Roman"/>
+          <w:sz w:val="24"/>
+          <w:szCs w:val="24"/>
+          <w:u w:val="single"/>
+          <w:rtl w:val="0"/>
+        </w:rPr>
+        <w:t xml:space="preserve">Issue List</w:t>
+      </w:r>
+    </w:p>
+    <w:p>
+      <w:pPr>
+        <w:spacing w:line="480" w:lineRule="auto"/>
+        <w:rPr>
+          <w:rFonts w:ascii="Times New Roman" w:cs="Times New Roman" w:eastAsia="Times New Roman" w:hAnsi="Times New Roman"/>
+          <w:sz w:val="24"/>
+          <w:szCs w:val="24"/>
+        </w:rPr>
+      </w:pPr>
+      <w:r>
+        <w:rPr>
+          <w:rFonts w:ascii="Times New Roman" w:cs="Times New Roman" w:eastAsia="Times New Roman" w:hAnsi="Times New Roman"/>
+          <w:sz w:val="24"/>
+          <w:szCs w:val="24"/>
+          <w:rtl w:val="0"/>
+        </w:rPr>
+        <w:t xml:space="preserve">Known: Redeem page fails to check question submissions against the answers and thus is not actually included in the page currently for the sake of retaining clean functionality.</w:t>
       </w:r>
     </w:p>
     <w:sectPr>

</xml_diff>